<commit_message>
Final edits and fixes
</commit_message>
<xml_diff>
--- a/docs/QR/quarto_ninareport.docx
+++ b/docs/QR/quarto_ninareport.docx
@@ -564,7 +564,7 @@
         <w:t xml:space="preserve"> </w:t>
       </w:r>
       <w:r>
-        <w:t xml:space="preserve">(Skarpaas 2022)</w:t>
+        <w:t xml:space="preserve">(Skarpaas and Halvorsen 2022)</w:t>
       </w:r>
       <w:r>
         <w:t xml:space="preserve">. Dette arealet øker relativt sett med 3–4% pr. år. Med en mindre streng definisjon av naturskog – skog uten store inngrep i nyere tid, etablert før 1940 og uten hogstinngrep etter 1965 – utgjør naturskogen ca. 30 prosent av det produktive skogarealet. Dette arealet reduseres relativt sett med litt over 1 prosent i året.</w:t>
@@ -3287,7 +3287,7 @@
         </w:r>
       </w:hyperlink>
       <w:r>
-        <w:t xml:space="preserve">). På sammendragsscreeningstadiet screenet vi 16 093 artikler, og ekskluderte 13 472 av dem. På fulltekststadiet vurderte vi 2 586 for inkludering, og endte opp med 598 artikler i gjennomgangen.p</w:t>
+        <w:t xml:space="preserve">). På sammendragstadiet screenet vi 16 093 artikler, og ekskluderte 13 472 av dem. På fulltekststadiet vurderte vi 2 583 for inkludering, og endte opp med 584 artikler i gjennomgangen.</w:t>
       </w:r>
     </w:p>
     <w:tbl>
@@ -3320,7 +3320,7 @@
                     <a:graphicData uri="http://schemas.openxmlformats.org/drawingml/2006/picture">
                       <pic:pic>
                         <pic:nvPicPr>
-                          <pic:cNvPr descr="images/prisma%20(3).png" id="59" name="Picture"/>
+                          <pic:cNvPr descr="images/prisma.png" id="59" name="Picture"/>
                           <pic:cNvPicPr>
                             <a:picLocks noChangeArrowheads="1" noChangeAspect="1"/>
                           </pic:cNvPicPr>
@@ -3734,7 +3734,7 @@
         <w:pStyle w:val="FirstParagraph"/>
       </w:pPr>
       <w:r>
-        <w:t xml:space="preserve">I dette kapittelet skal vi se nærmere på de artiklene som brukte en naturvitenskapelig metode, og kategorisere disse langs en lang rekke ulike akser for å besvare problemstillingen presentert i innledningen. Merk at en og samme artikkel være representert i flere kategorier (f.eks. med flere økosystemer) slik at totalsummen i figurene ikke alltid summerer opp til totalt antall inkluderte artikler.</w:t>
+        <w:t xml:space="preserve">I dette kapittelet skal vi se nærmere på de artiklene som brukte en naturvitenskapelig metode, og kategorisere disse langs en lang rekke ulike akser for å besvare problemstillingen presentert i innledningen. Totalt ble 279 artikler som omhandlet naturvitenskapelige tema inkludert. Merk at en og samme artikkel være representert i flere kategorier (f.eks. med flere økosystemer) slik at totalsummen i figurene ikke alltid summerer opp til totalt antall inkluderte artikler.</w:t>
       </w:r>
     </w:p>
     <w:p>
@@ -3742,7 +3742,25 @@
         <w:pStyle w:val="BodyText"/>
       </w:pPr>
       <w:r>
-        <w:t xml:space="preserve">De klart mest benyttede forsøksdesignene blant disse er kontroll-behandling (</w:t>
+        <w:t xml:space="preserve">De klart mest benyttede forsøksdesignene blant disse er</w:t>
+      </w:r>
+      <w:r>
+        <w:t xml:space="preserve"> </w:t>
+      </w:r>
+      <w:r>
+        <w:t xml:space="preserve">“</w:t>
+      </w:r>
+      <w:r>
+        <w:t xml:space="preserve">kontroll-behandling</w:t>
+      </w:r>
+      <w:r>
+        <w:t xml:space="preserve">”</w:t>
+      </w:r>
+      <w:r>
+        <w:t xml:space="preserve"> </w:t>
+      </w:r>
+      <w:r>
+        <w:t xml:space="preserve">(</w:t>
       </w:r>
       <w:r>
         <w:rPr>
@@ -3752,7 +3770,25 @@
         <w:t xml:space="preserve">Control-Impact</w:t>
       </w:r>
       <w:r>
-        <w:t xml:space="preserve">)-design og etter (</w:t>
+        <w:t xml:space="preserve">)-design og</w:t>
+      </w:r>
+      <w:r>
+        <w:t xml:space="preserve"> </w:t>
+      </w:r>
+      <w:r>
+        <w:t xml:space="preserve">“</w:t>
+      </w:r>
+      <w:r>
+        <w:t xml:space="preserve">etter</w:t>
+      </w:r>
+      <w:r>
+        <w:t xml:space="preserve">”</w:t>
+      </w:r>
+      <w:r>
+        <w:t xml:space="preserve"> </w:t>
+      </w:r>
+      <w:r>
+        <w:t xml:space="preserve">(</w:t>
       </w:r>
       <w:r>
         <w:rPr>
@@ -3773,7 +3809,25 @@
         </w:r>
       </w:hyperlink>
       <w:r>
-        <w:t xml:space="preserve">). Merk at vi har kategorisert forskning som f.eks. undersøker hvordan gradienter i arealbruk påvirker den aktuelle responsvariabelen som kontroll-behandling (</w:t>
+        <w:t xml:space="preserve">). Merk at vi har kategorisert forskning som f.eks. undersøker hvordan gradienter i arealbruk påvirker den aktuelle responsvariabelen som</w:t>
+      </w:r>
+      <w:r>
+        <w:t xml:space="preserve"> </w:t>
+      </w:r>
+      <w:r>
+        <w:t xml:space="preserve">“</w:t>
+      </w:r>
+      <w:r>
+        <w:t xml:space="preserve">kontroll-behandling</w:t>
+      </w:r>
+      <w:r>
+        <w:t xml:space="preserve">”</w:t>
+      </w:r>
+      <w:r>
+        <w:t xml:space="preserve"> </w:t>
+      </w:r>
+      <w:r>
+        <w:t xml:space="preserve">(</w:t>
       </w:r>
       <w:r>
         <w:rPr>
@@ -3783,7 +3837,25 @@
         <w:t xml:space="preserve">Control-Impact</w:t>
       </w:r>
       <w:r>
-        <w:t xml:space="preserve">)-design. Det er en påfallende mangel på godt designede randomisert eksperimenter (</w:t>
+        <w:t xml:space="preserve">)-design. Det er en påfallende mangel på godt designede</w:t>
+      </w:r>
+      <w:r>
+        <w:t xml:space="preserve"> </w:t>
+      </w:r>
+      <w:r>
+        <w:t xml:space="preserve">“</w:t>
+      </w:r>
+      <w:r>
+        <w:t xml:space="preserve">randomisert eksperimenter</w:t>
+      </w:r>
+      <w:r>
+        <w:t xml:space="preserve">”</w:t>
+      </w:r>
+      <w:r>
+        <w:t xml:space="preserve"> </w:t>
+      </w:r>
+      <w:r>
+        <w:t xml:space="preserve">(</w:t>
       </w:r>
       <w:r>
         <w:rPr>
@@ -3803,7 +3875,7 @@
         <w:t xml:space="preserve">Before-after-control-impact</w:t>
       </w:r>
       <w:r>
-        <w:t xml:space="preserve">) at et tiltak er satt i verk. Disse to studiedesingene er generelt mer egnet til å undersøke årsak-virkningssammenhenger.</w:t>
+        <w:t xml:space="preserve">) at et tiltak er satt i verk. Disse to studiedesignene er generelt mer egnet til å undersøke årsak-virkningssammenhenger.</w:t>
       </w:r>
     </w:p>
     <w:tbl>
@@ -3892,7 +3964,7 @@
         <w:pStyle w:val="Heading4"/>
       </w:pPr>
       <w:r>
-        <w:t xml:space="preserve">Hvor stor andel av forskningen praktiserer Open Science prinsipper?</w:t>
+        <w:t xml:space="preserve">Hvor stor andel av forskningen praktiserer Open Science-prinsipper?</w:t>
       </w:r>
     </w:p>
     <w:p>
@@ -4581,7 +4653,17 @@
         <w:t xml:space="preserve">Biological resource use</w:t>
       </w:r>
       <w:r>
-        <w:t xml:space="preserve">) som er hyppigst studert. Det er langt færre artikler som omhandler vern (</w:t>
+        <w:t xml:space="preserve">) som er hyppigst studert. Kategorien utnyttelse av biologiske ressurser (</w:t>
+      </w:r>
+      <w:r>
+        <w:rPr>
+          <w:iCs/>
+          <w:i/>
+        </w:rPr>
+        <w:t xml:space="preserve">Biological resource use</w:t>
+      </w:r>
+      <w:r>
+        <w:t xml:space="preserve">) omfatter både skogbruk og jakt &amp; fiske. Det er svært få artikler som omhandler vern (</w:t>
       </w:r>
       <w:r>
         <w:rPr>
@@ -5003,7 +5085,7 @@
         <w:t xml:space="preserve">Species traits</w:t>
       </w:r>
       <w:r>
-        <w:t xml:space="preserve">). Artsegenskaper inkluderer for eksempel artenes reproduksjon, atferd, diett og bevegelse i landskapet osv. I kontrast til dette var det svært få studier som studerte hele økosystemers funksjon (</w:t>
+        <w:t xml:space="preserve">). Artsegenskaper inkluderer for eksempel artenes reproduksjonsrate, atferd, diett og bevegelse i landskapet osv. I kontrast til dette var det svært få studier som studerte hele økosystemers funksjon (</w:t>
       </w:r>
       <w:r>
         <w:rPr>
@@ -5080,6 +5162,16 @@
           <w:i/>
         </w:rPr>
         <w:t xml:space="preserve">Species abundance</w:t>
+      </w:r>
+      <w:r>
+        <w:t xml:space="preserve">). I tillegg er det relativt mange studier som fokuserer på hvordan aralbruk og arealbruksendringer påvirker arters arealbruk/seleksjon (</w:t>
+      </w:r>
+      <w:r>
+        <w:rPr>
+          <w:iCs/>
+          <w:i/>
+        </w:rPr>
+        <w:t xml:space="preserve">Movement (or habitat use/selection)</w:t>
       </w:r>
       <w:r>
         <w:t xml:space="preserve">).</w:t>
@@ -5270,18 +5362,17 @@
         <w:t xml:space="preserve">R &amp; M Carbon storage and sequestraton</w:t>
       </w:r>
       <w:r>
-        <w:t xml:space="preserve">). Det var et mindre antall studier som studerte kulturelle økosystemtjenester (</w:t>
-      </w:r>
-      <w:hyperlink w:anchor="fig-ES">
-        <w:r>
-          <w:rPr>
-            <w:rStyle w:val="Hyperlink"/>
-          </w:rPr>
-          <w:t xml:space="preserve">Figur 19</w:t>
-        </w:r>
-      </w:hyperlink>
-      <w:r>
-        <w:t xml:space="preserve">)</w:t>
+        <w:t xml:space="preserve">). Det var et mindre antall studier som studerte opplevelse- og kunnskapstjenester (</w:t>
+      </w:r>
+      <w:r>
+        <w:rPr>
+          <w:iCs/>
+          <w:i/>
+        </w:rPr>
+        <w:t xml:space="preserve">Cultural ecosystem services</w:t>
+      </w:r>
+      <w:r>
+        <w:t xml:space="preserve">) (@fig-Ecosystem-services).</w:t>
       </w:r>
     </w:p>
     <w:tbl>
@@ -5539,17 +5630,7 @@
         <w:pStyle w:val="FirstParagraph"/>
       </w:pPr>
       <w:r>
-        <w:t xml:space="preserve">Her følger resultatene fra vår gjennomgang av de studiene som har analysert en eller annen form for konflikt, et forvaltningsverktøy eller styring mer generelt (</w:t>
-      </w:r>
-      <w:r>
-        <w:rPr>
-          <w:iCs/>
-          <w:i/>
-        </w:rPr>
-        <w:t xml:space="preserve">governance</w:t>
-      </w:r>
-      <w:r>
-        <w:t xml:space="preserve">). Dette tilsvarer 92 artikler av total 371 artikler (25%). Av disse igjen er det kun 42 artikler som bruker samfunsvitenskapelige metoder, det vil si 11% av studiene totalt.</w:t>
+        <w:t xml:space="preserve">Her følger resultatene fra vår gjennomgang av de studiene som har analysert en eller annen form for konflikt, et forvaltningsverktøy eller styring mer generelt. Dette utgjør 92 artikler av total 362 artikler (25%). Av disse igjen er det kun 42 artikler som bruker samfunsvitenskapelige metoder, det vil si 12% av studiene totalt.</w:t>
       </w:r>
     </w:p>
     <w:bookmarkStart w:id="142" w:name="X32e829c3731a64d98374d399176128398cf7c75"/>
@@ -5566,7 +5647,37 @@
         <w:pStyle w:val="FirstParagraph"/>
       </w:pPr>
       <w:r>
-        <w:t xml:space="preserve">Av de samfunnsrelaterte studiene fokuserer betydelig flere på styring (governance) og forvaltningsverktøy enn på konflikter (</w:t>
+        <w:t xml:space="preserve">Av de samfunnsrelaterte studiene fokuserer betydelig flere på styring (</w:t>
+      </w:r>
+      <w:r>
+        <w:rPr>
+          <w:iCs/>
+          <w:i/>
+        </w:rPr>
+        <w:t xml:space="preserve">Governance</w:t>
+      </w:r>
+      <w:r>
+        <w:t xml:space="preserve">) og forvaltningsverktøy (</w:t>
+      </w:r>
+      <w:r>
+        <w:rPr>
+          <w:iCs/>
+          <w:i/>
+        </w:rPr>
+        <w:t xml:space="preserve">Tools</w:t>
+      </w:r>
+      <w:r>
+        <w:t xml:space="preserve">) enn på konflikter (</w:t>
+      </w:r>
+      <w:r>
+        <w:rPr>
+          <w:iCs/>
+          <w:i/>
+        </w:rPr>
+        <w:t xml:space="preserve">Conflict</w:t>
+      </w:r>
+      <w:r>
+        <w:t xml:space="preserve">) (</w:t>
       </w:r>
       <w:hyperlink w:anchor="fig-ssEmpiricalFocus">
         <w:r>
@@ -5686,7 +5797,7 @@
         </w:r>
       </w:hyperlink>
       <w:r>
-        <w:t xml:space="preserve">). Det høye antallet av førstnevnte gjenspeiler i noen grad at en del studier kompletterer andre forskningsmetoder ved å undersøke for eksempel politiske dokumenter eller tidligere utvikling på temaet. En del studier har også brukt spørreundersøkelser, samt blandede metoder. Få studier tok i bruk metoder for aksjonsforskning og deltagende forskning, mens en studie tok i bruk etnografiske metoder.</w:t>
+        <w:t xml:space="preserve">). Det høye antallet av førstnevnte gjenspeiler i noen grad at en del studier kompletterer andre forskningsmetoder ved å undersøke for eksempel politiske dokumenter eller tidligere utvikling på temaet. En del studier har også brukt spørreundersøkelser, samt blandede metoder. Færre studier tok i bruk metoder for aksjonsforskning og deltagende forskning, mens en studie tok i bruk etnografiske metoder.</w:t>
       </w:r>
     </w:p>
     <w:tbl>
@@ -5795,7 +5906,7 @@
         </w:r>
       </w:hyperlink>
       <w:r>
-        <w:t xml:space="preserve">). Deretter følger tilnærminger som vektlegger økonomiske forhold, aktørers oppfatninger og forståelser, deltagende, demokratiske og/eller deliberative prosesser, samt maktrelasjoner og aktørgrupper. Færre studier vektlegger analytiske tilnærminger knyttet til verdier, kunnskap, bærekraft, tverrsektorielle prosesser og gjennomgripende endringer (transformasjoner)</w:t>
+        <w:t xml:space="preserve">). Deretter følger tilnærminger som vektlegger økonomiske forhold, aktørers oppfatninger og forståelser, deltagende, demokratiske og/eller deliberative prosesser, samt maktrelasjoner og aktørgrupper. Færre studier vektlegger analytiske tilnærminger knyttet til bærekraft, tverrsektorielle prosesser og gjennomgripende endringer (transformasjoner)</w:t>
       </w:r>
       <w:r>
         <w:rPr>
@@ -5899,7 +6010,37 @@
         <w:pStyle w:val="FirstParagraph"/>
       </w:pPr>
       <w:r>
-        <w:t xml:space="preserve">Av den samfunnsrelaterte og den samfunnsvitenskapelige forskningen vi har undersøkt er flest studier relatert til skogøkosystemer, etterfulgt av semi-naturlige økosystemer og fjelløkosystemer (</w:t>
+        <w:t xml:space="preserve">Av den samfunnsrelaterte og den samfunnsvitenskapelige forskningen vi har undersøkt er flest studier relatert til skogøkosystemer (</w:t>
+      </w:r>
+      <w:r>
+        <w:rPr>
+          <w:iCs/>
+          <w:i/>
+        </w:rPr>
+        <w:t xml:space="preserve">Forest</w:t>
+      </w:r>
+      <w:r>
+        <w:t xml:space="preserve">), etterfulgt av fjelløkosystems (</w:t>
+      </w:r>
+      <w:r>
+        <w:rPr>
+          <w:iCs/>
+          <w:i/>
+        </w:rPr>
+        <w:t xml:space="preserve">Mountains</w:t>
+      </w:r>
+      <w:r>
+        <w:t xml:space="preserve">) og semi-naturlige økosystemer (</w:t>
+      </w:r>
+      <w:r>
+        <w:rPr>
+          <w:iCs/>
+          <w:i/>
+        </w:rPr>
+        <w:t xml:space="preserve">Semi-natural ecosystems</w:t>
+      </w:r>
+      <w:r>
+        <w:t xml:space="preserve">) og fjelløkosystemer (</w:t>
       </w:r>
       <w:hyperlink w:anchor="fig-socialscience-ecosys">
         <w:r>
@@ -5909,6 +6050,26 @@
           <w:t xml:space="preserve">Figur 24</w:t>
         </w:r>
       </w:hyperlink>
+      <w:r>
+        <w:t xml:space="preserve">). Få studier fokuserte på myr og våtmark (</w:t>
+      </w:r>
+      <w:r>
+        <w:rPr>
+          <w:iCs/>
+          <w:i/>
+        </w:rPr>
+        <w:t xml:space="preserve">Wetlands/peatlands</w:t>
+      </w:r>
+      <w:r>
+        <w:t xml:space="preserve">) og urbane økosystemer (</w:t>
+      </w:r>
+      <w:r>
+        <w:rPr>
+          <w:iCs/>
+          <w:i/>
+        </w:rPr>
+        <w:t xml:space="preserve">Urcan ecosystems</w:t>
+      </w:r>
       <w:r>
         <w:t xml:space="preserve">).</w:t>
       </w:r>
@@ -6117,7 +6278,27 @@
         <w:pStyle w:val="FirstParagraph"/>
       </w:pPr>
       <w:r>
-        <w:t xml:space="preserve">Det systematiske kartet viser at to typer arealbruk skilte seg ut som de som har fått mest oppmerksomhet i den samfunnsrelaterte forskningen, nemlig skogbruk og vern (</w:t>
+        <w:t xml:space="preserve">Det systematiske kartet viser at to typer arealbruk skilte seg ut som de som har fått mest oppmerksomhet i den samfunnsrelaterte forskningen, nemlig skogbruk (</w:t>
+      </w:r>
+      <w:r>
+        <w:rPr>
+          <w:iCs/>
+          <w:i/>
+        </w:rPr>
+        <w:t xml:space="preserve">Biological resource use: forestry</w:t>
+      </w:r>
+      <w:r>
+        <w:t xml:space="preserve">) og vern (</w:t>
+      </w:r>
+      <w:r>
+        <w:rPr>
+          <w:iCs/>
+          <w:i/>
+        </w:rPr>
+        <w:t xml:space="preserve">Protection</w:t>
+      </w:r>
+      <w:r>
+        <w:t xml:space="preserve">) (</w:t>
       </w:r>
       <w:r>
         <w:t xml:space="preserve"> </w:t>
@@ -6229,7 +6410,37 @@
         <w:pStyle w:val="FirstParagraph"/>
       </w:pPr>
       <w:r>
-        <w:t xml:space="preserve">I den samfunnsrelaterte forskningen vi har gjennomgått er det flest studier som involverer styringsorganer, etterfulgt av studier som involverer landeiere og landeierorganisasjoner, og deretter de som involverer borgere (</w:t>
+        <w:t xml:space="preserve">I den samfunnsrelaterte forskningen vi har gjennomgått er det flest studier som involverer styringsorganer (</w:t>
+      </w:r>
+      <w:r>
+        <w:rPr>
+          <w:iCs/>
+          <w:i/>
+        </w:rPr>
+        <w:t xml:space="preserve">Governing bodies</w:t>
+      </w:r>
+      <w:r>
+        <w:t xml:space="preserve">), etterfulgt av studier som involverer landeiere og landeierorganisasjoner (</w:t>
+      </w:r>
+      <w:r>
+        <w:rPr>
+          <w:iCs/>
+          <w:i/>
+        </w:rPr>
+        <w:t xml:space="preserve">Land-owners and land-owner organizations</w:t>
+      </w:r>
+      <w:r>
+        <w:t xml:space="preserve">), og deretter de som involverer borgere (</w:t>
+      </w:r>
+      <w:r>
+        <w:rPr>
+          <w:iCs/>
+          <w:i/>
+        </w:rPr>
+        <w:t xml:space="preserve">Citizens</w:t>
+      </w:r>
+      <w:r>
+        <w:t xml:space="preserve">) (</w:t>
       </w:r>
       <w:hyperlink w:anchor="fig-actors">
         <w:r>
@@ -6240,7 +6451,7 @@
         </w:r>
       </w:hyperlink>
       <w:r>
-        <w:t xml:space="preserve">). Andre aktører som er involvert i forskningen inkluderer, i avtagende rekkefølge, næringer og næringsorganisasjoner, andre organisasjoner, kunnskapsinstitusjoner og vitenskapelig ekspertise, urbefolkning, miljøorganisasjoner, turismebedrifter og politiske organisasjoner.</w:t>
+        <w:t xml:space="preserve">).</w:t>
       </w:r>
     </w:p>
     <w:tbl>
@@ -6338,7 +6549,37 @@
         <w:pStyle w:val="FirstParagraph"/>
       </w:pPr>
       <w:r>
-        <w:t xml:space="preserve">Flertallet av de samfunnsrelaterte artiklene satte søkelys på det lokale styringsnivået, typisk kommunenivået, mens de fleste andre fokuserte på henholdsvis de nasjonale og regionale styringsnivåene (</w:t>
+        <w:t xml:space="preserve">Flertallet av de samfunnsrelaterte artiklene satte søkelys på det lokale styringsnivået (</w:t>
+      </w:r>
+      <w:r>
+        <w:rPr>
+          <w:iCs/>
+          <w:i/>
+        </w:rPr>
+        <w:t xml:space="preserve">Local</w:t>
+      </w:r>
+      <w:r>
+        <w:t xml:space="preserve">), typisk kommunenivået, mens de fleste andre fokuserte på henholdsvis de nasjonale (</w:t>
+      </w:r>
+      <w:r>
+        <w:rPr>
+          <w:iCs/>
+          <w:i/>
+        </w:rPr>
+        <w:t xml:space="preserve">National</w:t>
+      </w:r>
+      <w:r>
+        <w:t xml:space="preserve">) og regionale (</w:t>
+      </w:r>
+      <w:r>
+        <w:rPr>
+          <w:iCs/>
+          <w:i/>
+        </w:rPr>
+        <w:t xml:space="preserve">Regional</w:t>
+      </w:r>
+      <w:r>
+        <w:t xml:space="preserve">) styringsnivåene (</w:t>
       </w:r>
       <w:hyperlink w:anchor="fig-toolLevel">
         <w:r>
@@ -6447,7 +6688,37 @@
         <w:pStyle w:val="FirstParagraph"/>
       </w:pPr>
       <w:r>
-        <w:t xml:space="preserve">Flest studier i den samfunnsrelaterte forskningen vi gjennomgikk var relatert til sektor for kommunal- og distriktspolitikk, etterfulgt av sektor for landbruk- og matpolitikk samt sektor for klima- og miljøpolitikk (</w:t>
+        <w:t xml:space="preserve">Flest studier i den samfunnsrelaterte forskningen vi gjennomgikk var relatert til sektor for kommunal- og distriktspolitikk (</w:t>
+      </w:r>
+      <w:r>
+        <w:rPr>
+          <w:iCs/>
+          <w:i/>
+        </w:rPr>
+        <w:t xml:space="preserve">Local government andregional development</w:t>
+      </w:r>
+      <w:r>
+        <w:t xml:space="preserve">), etterfulgt av sektor for landbruk- og matpolitikk (</w:t>
+      </w:r>
+      <w:r>
+        <w:rPr>
+          <w:iCs/>
+          <w:i/>
+        </w:rPr>
+        <w:t xml:space="preserve">Agriculture and food</w:t>
+      </w:r>
+      <w:r>
+        <w:t xml:space="preserve">) samt sektor for klima- og miljøpolitikk (</w:t>
+      </w:r>
+      <w:r>
+        <w:rPr>
+          <w:iCs/>
+          <w:i/>
+        </w:rPr>
+        <w:t xml:space="preserve">Climate and environment</w:t>
+      </w:r>
+      <w:r>
+        <w:t xml:space="preserve">) (</w:t>
       </w:r>
       <w:hyperlink w:anchor="fig-sectors">
         <w:r>
@@ -6574,7 +6845,37 @@
         <w:pStyle w:val="FirstParagraph"/>
       </w:pPr>
       <w:r>
-        <w:t xml:space="preserve">Skog, elver og innsjøer og semi-naturlige økosystemer var klart overrepresenterte blant de systematiske litteratursammenstillingene (</w:t>
+        <w:t xml:space="preserve">Skog (</w:t>
+      </w:r>
+      <w:r>
+        <w:rPr>
+          <w:iCs/>
+          <w:i/>
+        </w:rPr>
+        <w:t xml:space="preserve">Forest</w:t>
+      </w:r>
+      <w:r>
+        <w:t xml:space="preserve">), elver og innsjøer (</w:t>
+      </w:r>
+      <w:r>
+        <w:rPr>
+          <w:iCs/>
+          <w:i/>
+        </w:rPr>
+        <w:t xml:space="preserve">Rivers &amp; lakes</w:t>
+      </w:r>
+      <w:r>
+        <w:t xml:space="preserve">) og semi-naturlige økosystemer (</w:t>
+      </w:r>
+      <w:r>
+        <w:rPr>
+          <w:iCs/>
+          <w:i/>
+        </w:rPr>
+        <w:t xml:space="preserve">Semi-natural ecosystems</w:t>
+      </w:r>
+      <w:r>
+        <w:t xml:space="preserve">) var overrepresenterte blant de systematiske litteratursammenstillingene (</w:t>
       </w:r>
       <w:hyperlink w:anchor="fig-sysrev-ecosystem">
         <w:r>
@@ -6585,7 +6886,27 @@
         </w:r>
       </w:hyperlink>
       <w:r>
-        <w:t xml:space="preserve">). Til sammenlikning var det færre studier som fokuserte på fjell- og kystøkosystemer.</w:t>
+        <w:t xml:space="preserve">). Til sammenlikning var det færre studier som fokuserte på fjell (</w:t>
+      </w:r>
+      <w:r>
+        <w:rPr>
+          <w:iCs/>
+          <w:i/>
+        </w:rPr>
+        <w:t xml:space="preserve">Mountains</w:t>
+      </w:r>
+      <w:r>
+        <w:t xml:space="preserve">)- og kystøkosystemer (</w:t>
+      </w:r>
+      <w:r>
+        <w:rPr>
+          <w:iCs/>
+          <w:i/>
+        </w:rPr>
+        <w:t xml:space="preserve">Coast</w:t>
+      </w:r>
+      <w:r>
+        <w:t xml:space="preserve">).</w:t>
       </w:r>
     </w:p>
     <w:tbl>
@@ -6693,7 +7014,7 @@
         <w:t xml:space="preserve">Agriculture</w:t>
       </w:r>
       <w:r>
-        <w:t xml:space="preserve">), inkludert beiting, og bruk av biologiske ressur (skogbruk, jakt, fisk osv.;</w:t>
+        <w:t xml:space="preserve">), inkludert beiting, og bruk av biologiske ressurer (skogbruk, jakt, fisk osv.;</w:t>
       </w:r>
       <w:r>
         <w:t xml:space="preserve"> </w:t>
@@ -7511,7 +7832,7 @@
         <w:pStyle w:val="FirstParagraph"/>
       </w:pPr>
       <w:r>
-        <w:t xml:space="preserve">Baert på en systematisk gjennomgang av kriterier for å vurdere kvaliteten til de ulike systematiske litteratursammenstillingene i vårt datamateriale, ser vi at tiltroen eller sikkerheten til resultatene fra disse studiene oftest kan sies å være lav eller moderat, og det er relativt få litteratursammenstillinger vi har høy tillitt til resultatene (</w:t>
+        <w:t xml:space="preserve">Basert på en systematisk gjennomgang av kriterier for å vurdere kvaliteten til de ulike systematiske litteratursammenstillingene i vårt datamateriale, ser vi at tiltroen eller sikkerheten til resultatene fra disse studiene oftest kan sies å være lav eller moderat, og det er relativt få litteratursammenstillinger vi har høy tillitt til resultatene (</w:t>
       </w:r>
       <w:hyperlink w:anchor="fig-evidence">
         <w:r>
@@ -9332,7 +9653,7 @@
         <w:pStyle w:val="FirstParagraph"/>
       </w:pPr>
       <w:r>
-        <w:t xml:space="preserve">Litteratursammenstillingen vår viste at kun 28% av studiene totalt omhandler de samfunnsrelevante temaene konflikter, forvaltningsverktøy eller styring mer generelt (governance), og at kun 12% av den samlede litteraturen bruker samfunnsvitenskapelige metoder. Gjennomgangen av den samfunnsrelaterte litteraturen viste videre hvilke tema som det har vært forsket mest på i perioden 1986-2024. Her fant vi at styring og forvaltningsverktøy har fått betydelig mer oppmerksomhet enn konflikter. Et viktig funn her er også at under halvparten (44%) av studiene på disse samfunnsmessige temaene ble utført med samfunnsvitenskapelige metoder. I en tid hvor internasjonale kunnskapsinstitusjoner som IPBES og IPCC vektlegger betydningen av både rent samfunnsvitenskapelig og tverrfaglig kunnskap i innsatsen for å oppnå internasjonalt avtalte miljømål, er det verdt å merke seg i hvor liten grad slik kunnskap ble identifisert gjennom søket vårt. Noe av bakgrunnen for den økte anerkjennelsen av samfunnsvitenskap i miljøspørsmål ligger i erkjennelsen av at årsaken til miljøproblemene vi står overfor, samt potensielle måter å håndtere de på, i stor grad er samfunnsmessige. Overordnet kan vi si at kunnskapen sammenstillingen vår avdekket om de samfunnsmessige forholdene knyttet til effekter av arealbruk og arealbruksendringer på naturmangfold og økosystemtjenester er mangelfulle, og at de i liten grad gir oss bred innsikt i hvordan man kan forstå og agere på konflikter, forvaltningsverktøy og styring på temaet.</w:t>
+        <w:t xml:space="preserve">Litteratursammenstillingen vår viste at kun 25% av studiene totalt omhandler de samfunnsrelevante temaene konflikter, forvaltningsverktøy eller styring mer generelt (governance), og at kun 12% av den samlede litteraturen bruker samfunnsvitenskapelige metoder. Gjennomgangen av den samfunnsrelaterte litteraturen viste videre hvilke tema som det har vært forsket mest på i perioden 1986-2024. Her fant vi at styring og forvaltningsverktøy har fått betydelig mer oppmerksomhet enn konflikter. Et viktig funn her er også at under halvparten (44%) av studiene på disse samfunnsmessige temaene ble utført med samfunnsvitenskapelige metoder. I en tid hvor internasjonale kunnskapsinstitusjoner som IPBES og IPCC vektlegger betydningen av både rent samfunnsvitenskapelig og tverrfaglig kunnskap i innsatsen for å oppnå internasjonalt avtalte miljømål, er det verdt å merke seg i hvor liten grad slik kunnskap ble identifisert gjennom søket vårt. Noe av bakgrunnen for den økte anerkjennelsen av samfunnsvitenskap i miljøspørsmål ligger i erkjennelsen av at årsaken til miljøproblemene vi står overfor, samt potensielle måter å håndtere de på, i stor grad er samfunnsmessige. Overordnet kan vi si at kunnskapen sammenstillingen vår avdekket om de samfunnsmessige forholdene knyttet til effekter av arealbruk og arealbruksendringer på naturmangfold og økosystemtjenester er mangelfulle, og at de i liten grad gir oss bred innsikt i hvordan man kan forstå og agere på konflikter, forvaltningsverktøy og styring på temaet.</w:t>
       </w:r>
     </w:p>
     <w:p>
@@ -9661,7 +9982,7 @@
         </w:numPr>
       </w:pPr>
       <w:r>
-        <w:t xml:space="preserve">Det er et generelt behov for mer forskning på effekten ulike former for kraftproduksjon og linjenett har på biodiversitet og økosystemtjenester. Det finnes studier av de ulike formene for kraftproduksjon, men overordnet viser vår gjennomgang av litteraturen at det er relativt begrenset volum på forskningen.</w:t>
+        <w:t xml:space="preserve">Det er et generelt behov for mer forskning på effekten ulike former for kraftproduksjon og linjenett har på biodiversitet og økosystemtjenester. Det finnes studier av de ulike formene for kraftproduksjon, men overordnet viser vår gjennomgang av litteraturen at det er relativt begrenset volum på forskningen gitt betydningen dette vil få framover.</w:t>
       </w:r>
     </w:p>
     <w:p>
@@ -9694,7 +10015,7 @@
         </w:numPr>
       </w:pPr>
       <w:r>
-        <w:t xml:space="preserve">Innenfor samfunnsforskningen er det også få studier som benytter analytiske tilnærminger knyttet til gjennomgripende endringer (transformasjoner), tverrsektorielle prosesser, bærekraft, kunnskap, verdier, maktrelasjoner og deltagende prosesser. Dette er til tross for at disse fremheves i den internasjonale samfunnsfaglige litteraturen.</w:t>
+        <w:t xml:space="preserve">Innenfor samfunnsforskningen er det også få studier som benytter analytiske tilnærminger knyttet til gjennomgripende endringer (transformasjoner), tverrsektorielle prosesser og bærekraft. Dette er til tross for at disse fremheves i den internasjonale samfunnsfaglige litteraturen.</w:t>
       </w:r>
     </w:p>
     <w:p>
@@ -10546,7 +10867,7 @@
         <w:pStyle w:val="Bibliography"/>
       </w:pPr>
       <w:r>
-        <w:t xml:space="preserve">Halvorsen, R., Brenn, O.A., Framstad, E., Gaarder, G., Gjerde, I., Høistad Schei, F., Skarpaas, O., Storaunet, K.O., and Sverdrup-Thygeson, A. 2022. Framlegg til revidert beskrivelse av skogdynamikk i NiN. Kapittel 6 i NHM Rapport 111 (2022): side 85-115.</w:t>
+        <w:t xml:space="preserve">Halvorsen, R., Brenn, O.A., Framstad, E., Gaarder, G., Gjerde, I., Høistad Schei, F., Skarpaas, O., Storaunet, K.O., and Sverdrup-Thygeson, A. 2022. Framlegg til revidert beskrivelse av skogdynamikk i NiN. Kapittel 6 i NHM Rapport 111: side 85-115.</w:t>
       </w:r>
     </w:p>
     <w:bookmarkEnd w:id="308"/>
@@ -11642,7 +11963,7 @@
         <w:pStyle w:val="Bibliography"/>
       </w:pPr>
       <w:r>
-        <w:t xml:space="preserve">Skarpaas, R., O og Halvorsen. 2022. Skogens dynamikk, struktur og artsmangfold - bakgrunnskunnskap for en ny beskrivelse av skogbestands-dynamikk i NiN. NHM Rapport 111 (2022): side 1-148.</w:t>
+        <w:t xml:space="preserve">Skarpaas, O., and Halvorsen, R.(red). 2022. Skogens dynamikk, struktur og artsmangfold - bakgrunnskunnskap for en ny beskrivelse av skogbestands-dynamikk i NiN. NHM Rapport 111: side 1-148.</w:t>
       </w:r>
     </w:p>
     <w:bookmarkEnd w:id="373"/>
@@ -11729,7 +12050,7 @@
         <w:pStyle w:val="Bibliography"/>
       </w:pPr>
       <w:r>
-        <w:t xml:space="preserve">Storaunet, K.O., and Rolstad, J. 2020. Naturskog i norge – en arealberegning basert på bestandsalder i landsskogtakseringens takstomdrev fra 1990 til 2016. NIBIO Rapport 44 (2020): side 1-37.</w:t>
+        <w:t xml:space="preserve">Storaunet, K.O., and Rolstad, J. 2020. Naturskog i norge – en arealberegning basert på bestandsalder i landsskogtakseringens takstomdrev fra 1990 til 2016. NIBIO Rapport 44: side 1-37.</w:t>
       </w:r>
     </w:p>
     <w:bookmarkEnd w:id="377"/>

</xml_diff>